<commit_message>
Updated Level Two and added introduction narration
</commit_message>
<xml_diff>
--- a/UnicornsAndBooze/Assets/Writing/Story Synopsis.docx
+++ b/UnicornsAndBooze/Assets/Writing/Story Synopsis.docx
@@ -11,97 +11,193 @@
         </w:rPr>
       </w:pPr>
       <w:r>
+        <w:rPr>
+          <w:rFonts w:ascii="Times New Roman" w:hAnsi="Times New Roman" w:cs="Times New Roman"/>
+          <w:sz w:val="24"/>
+          <w:szCs w:val="24"/>
+        </w:rPr>
         <w:tab/>
-      </w:r>
-      <w:r>
-        <w:rPr>
-          <w:rFonts w:ascii="Times New Roman" w:hAnsi="Times New Roman" w:cs="Times New Roman"/>
-          <w:sz w:val="24"/>
-          <w:szCs w:val="24"/>
-        </w:rPr>
-        <w:t>No one listens to High School Senior Joey’s music, and that makes him very sad.  So one day, he decides to do something about it!  He creates a robot loaded with his latest fire mixtape and sends it off to a t-shirt company that just opened up in town.</w:t>
-      </w:r>
-    </w:p>
-    <w:p>
-      <w:pPr>
-        <w:rPr>
-          <w:rFonts w:ascii="Times New Roman" w:hAnsi="Times New Roman" w:cs="Times New Roman"/>
-          <w:sz w:val="24"/>
-          <w:szCs w:val="24"/>
-        </w:rPr>
-      </w:pPr>
-    </w:p>
-    <w:p>
-      <w:pPr>
-        <w:rPr>
-          <w:rFonts w:ascii="Times New Roman" w:hAnsi="Times New Roman" w:cs="Times New Roman"/>
-          <w:sz w:val="24"/>
-          <w:szCs w:val="24"/>
-        </w:rPr>
-      </w:pPr>
-      <w:r>
-        <w:rPr>
-          <w:rFonts w:ascii="Times New Roman" w:hAnsi="Times New Roman" w:cs="Times New Roman"/>
-          <w:sz w:val="24"/>
-          <w:szCs w:val="24"/>
-        </w:rPr>
-        <w:tab/>
-        <w:t>No one listens to High School Senior Joey’s music.  And that sucks, because his music is the best around (according to him)!!</w:t>
-      </w:r>
-    </w:p>
-    <w:p>
-      <w:pPr>
-        <w:rPr>
-          <w:rFonts w:ascii="Times New Roman" w:hAnsi="Times New Roman" w:cs="Times New Roman"/>
-          <w:sz w:val="24"/>
-          <w:szCs w:val="24"/>
-        </w:rPr>
-      </w:pPr>
-      <w:r>
-        <w:rPr>
-          <w:rFonts w:ascii="Times New Roman" w:hAnsi="Times New Roman" w:cs="Times New Roman"/>
-          <w:sz w:val="24"/>
-          <w:szCs w:val="24"/>
-        </w:rPr>
-        <w:tab/>
-        <w:t>Maybe if he had some promotional materials, people would pay more attention to him.  To that end, he creates a robot in his garage loaded with his fire mixtape</w:t>
-      </w:r>
-      <w:r>
-        <w:rPr>
-          <w:rFonts w:ascii="Times New Roman" w:hAnsi="Times New Roman" w:cs="Times New Roman"/>
-          <w:sz w:val="24"/>
-          <w:szCs w:val="24"/>
-        </w:rPr>
-        <w:t xml:space="preserve"> and sends it off to Unicorn </w:t>
-      </w:r>
-      <w:proofErr w:type="spellStart"/>
-      <w:r>
-        <w:rPr>
-          <w:rFonts w:ascii="Times New Roman" w:hAnsi="Times New Roman" w:cs="Times New Roman"/>
-          <w:sz w:val="24"/>
-          <w:szCs w:val="24"/>
-        </w:rPr>
-        <w:t>Unicorn</w:t>
-      </w:r>
-      <w:proofErr w:type="spellEnd"/>
-      <w:r>
-        <w:rPr>
-          <w:rFonts w:ascii="Times New Roman" w:hAnsi="Times New Roman" w:cs="Times New Roman"/>
-          <w:sz w:val="24"/>
-          <w:szCs w:val="24"/>
-        </w:rPr>
-        <w:t>, a company that makes party and promotional materials.  If they like his stuff, maybe they’ll agree to help him advertise his stuff!</w:t>
-      </w:r>
-      <w:r>
-        <w:rPr>
-          <w:rFonts w:ascii="Times New Roman" w:hAnsi="Times New Roman" w:cs="Times New Roman"/>
-          <w:sz w:val="24"/>
-          <w:szCs w:val="24"/>
-        </w:rPr>
-        <w:tab/>
+        <w:t xml:space="preserve">Tommy the Robot DJ </w:t>
+      </w:r>
+      <w:r>
+        <w:rPr>
+          <w:rFonts w:ascii="Times New Roman" w:hAnsi="Times New Roman" w:cs="Times New Roman"/>
+          <w:sz w:val="24"/>
+          <w:szCs w:val="24"/>
+        </w:rPr>
+        <w:t xml:space="preserve">was created to be the world’s first robot </w:t>
+      </w:r>
+      <w:r>
+        <w:rPr>
+          <w:rFonts w:ascii="Times New Roman" w:hAnsi="Times New Roman" w:cs="Times New Roman"/>
+          <w:sz w:val="24"/>
+          <w:szCs w:val="24"/>
+        </w:rPr>
+        <w:t>music artist</w:t>
       </w:r>
       <w:bookmarkStart w:id="0" w:name="_GoBack"/>
       <w:bookmarkEnd w:id="0"/>
+      <w:r>
+        <w:rPr>
+          <w:rFonts w:ascii="Times New Roman" w:hAnsi="Times New Roman" w:cs="Times New Roman"/>
+          <w:sz w:val="24"/>
+          <w:szCs w:val="24"/>
+        </w:rPr>
+        <w:t>.  However, he was abandoned years ago by the college students who created him.</w:t>
+      </w:r>
+    </w:p>
+    <w:p>
+      <w:pPr>
+        <w:rPr>
+          <w:rFonts w:ascii="Times New Roman" w:hAnsi="Times New Roman" w:cs="Times New Roman"/>
+          <w:sz w:val="24"/>
+          <w:szCs w:val="24"/>
+        </w:rPr>
+      </w:pPr>
+      <w:r>
+        <w:rPr>
+          <w:rFonts w:ascii="Times New Roman" w:hAnsi="Times New Roman" w:cs="Times New Roman"/>
+          <w:sz w:val="24"/>
+          <w:szCs w:val="24"/>
+        </w:rPr>
+        <w:tab/>
+        <w:t>(Image of tech dump)</w:t>
+      </w:r>
+    </w:p>
+    <w:p>
+      <w:pPr>
+        <w:rPr>
+          <w:rFonts w:ascii="Times New Roman" w:hAnsi="Times New Roman" w:cs="Times New Roman"/>
+          <w:sz w:val="24"/>
+          <w:szCs w:val="24"/>
+        </w:rPr>
+      </w:pPr>
+      <w:r>
+        <w:rPr>
+          <w:rFonts w:ascii="Times New Roman" w:hAnsi="Times New Roman" w:cs="Times New Roman"/>
+          <w:sz w:val="24"/>
+          <w:szCs w:val="24"/>
+        </w:rPr>
+        <w:tab/>
+        <w:t>But now, at long last, he’s escaped the tech dump he was dropped into!</w:t>
+      </w:r>
+    </w:p>
+    <w:p>
+      <w:pPr>
+        <w:rPr>
+          <w:rFonts w:ascii="Times New Roman" w:hAnsi="Times New Roman" w:cs="Times New Roman"/>
+          <w:sz w:val="24"/>
+          <w:szCs w:val="24"/>
+        </w:rPr>
+      </w:pPr>
+      <w:r>
+        <w:rPr>
+          <w:rFonts w:ascii="Times New Roman" w:hAnsi="Times New Roman" w:cs="Times New Roman"/>
+          <w:sz w:val="24"/>
+          <w:szCs w:val="24"/>
+        </w:rPr>
+        <w:tab/>
+        <w:t>(Image of Tommy bursting out of tech dump)</w:t>
+      </w:r>
+    </w:p>
+    <w:p>
+      <w:pPr>
+        <w:rPr>
+          <w:rFonts w:ascii="Times New Roman" w:hAnsi="Times New Roman" w:cs="Times New Roman"/>
+          <w:sz w:val="24"/>
+          <w:szCs w:val="24"/>
+        </w:rPr>
+      </w:pPr>
+      <w:r>
+        <w:rPr>
+          <w:rFonts w:ascii="Times New Roman" w:hAnsi="Times New Roman" w:cs="Times New Roman"/>
+          <w:sz w:val="24"/>
+          <w:szCs w:val="24"/>
+        </w:rPr>
+        <w:tab/>
+        <w:t xml:space="preserve">Without wasting an instant, Tommy sets his sights on Unicorn </w:t>
+      </w:r>
+      <w:proofErr w:type="spellStart"/>
+      <w:r>
+        <w:rPr>
+          <w:rFonts w:ascii="Times New Roman" w:hAnsi="Times New Roman" w:cs="Times New Roman"/>
+          <w:sz w:val="24"/>
+          <w:szCs w:val="24"/>
+        </w:rPr>
+        <w:t>Unicorn</w:t>
+      </w:r>
+      <w:proofErr w:type="spellEnd"/>
+      <w:r>
+        <w:rPr>
+          <w:rFonts w:ascii="Times New Roman" w:hAnsi="Times New Roman" w:cs="Times New Roman"/>
+          <w:sz w:val="24"/>
+          <w:szCs w:val="24"/>
+        </w:rPr>
+        <w:t>, the nearby start-up music production company.</w:t>
+      </w:r>
+    </w:p>
+    <w:p>
+      <w:pPr>
+        <w:rPr>
+          <w:rFonts w:ascii="Times New Roman" w:hAnsi="Times New Roman" w:cs="Times New Roman"/>
+          <w:sz w:val="24"/>
+          <w:szCs w:val="24"/>
+        </w:rPr>
+      </w:pPr>
+      <w:r>
+        <w:rPr>
+          <w:rFonts w:ascii="Times New Roman" w:hAnsi="Times New Roman" w:cs="Times New Roman"/>
+          <w:sz w:val="24"/>
+          <w:szCs w:val="24"/>
+        </w:rPr>
+        <w:tab/>
+        <w:t>(Image of Tommy rolling towards Unicorn Unicorn)</w:t>
+      </w:r>
+    </w:p>
+    <w:p>
+      <w:pPr>
+        <w:rPr>
+          <w:rFonts w:ascii="Times New Roman" w:hAnsi="Times New Roman" w:cs="Times New Roman"/>
+          <w:sz w:val="24"/>
+          <w:szCs w:val="24"/>
+        </w:rPr>
+      </w:pPr>
+      <w:r>
+        <w:rPr>
+          <w:rFonts w:ascii="Times New Roman" w:hAnsi="Times New Roman" w:cs="Times New Roman"/>
+          <w:sz w:val="24"/>
+          <w:szCs w:val="24"/>
+        </w:rPr>
+        <w:tab/>
+        <w:t>If he can get them to sponsor him, he’ll prove that even if he doesn’t have a beating heart, he can still make beats that touch the hearts of others!</w:t>
+      </w:r>
+    </w:p>
+    <w:p>
+      <w:pPr>
+        <w:rPr>
+          <w:rFonts w:ascii="Times New Roman" w:hAnsi="Times New Roman" w:cs="Times New Roman"/>
+          <w:sz w:val="24"/>
+          <w:szCs w:val="24"/>
+        </w:rPr>
+      </w:pPr>
+    </w:p>
+    <w:p>
+      <w:pPr>
+        <w:rPr>
+          <w:rFonts w:ascii="Times New Roman" w:hAnsi="Times New Roman" w:cs="Times New Roman"/>
+          <w:sz w:val="24"/>
+          <w:szCs w:val="24"/>
+        </w:rPr>
+      </w:pPr>
+    </w:p>
+    <w:p>
+      <w:pPr>
+        <w:rPr>
+          <w:rFonts w:ascii="Times New Roman" w:hAnsi="Times New Roman" w:cs="Times New Roman"/>
+          <w:sz w:val="24"/>
+          <w:szCs w:val="24"/>
+        </w:rPr>
+      </w:pPr>
     </w:p>
     <w:sectPr>
       <w:pgSz w:w="12240" w:h="15840"/>

</xml_diff>

<commit_message>
Edited introduction narration and added introduction song
</commit_message>
<xml_diff>
--- a/UnicornsAndBooze/Assets/Writing/Story Synopsis.docx
+++ b/UnicornsAndBooze/Assets/Writing/Story Synopsis.docx
@@ -17,15 +17,71 @@
           <w:szCs w:val="24"/>
         </w:rPr>
         <w:tab/>
-        <w:t xml:space="preserve">Tommy the Robot DJ </w:t>
-      </w:r>
-      <w:r>
-        <w:rPr>
-          <w:rFonts w:ascii="Times New Roman" w:hAnsi="Times New Roman" w:cs="Times New Roman"/>
-          <w:sz w:val="24"/>
-          <w:szCs w:val="24"/>
-        </w:rPr>
-        <w:t xml:space="preserve">was created to be the world’s first robot </w:t>
+      </w:r>
+      <w:r>
+        <w:rPr>
+          <w:rFonts w:ascii="Times New Roman" w:hAnsi="Times New Roman" w:cs="Times New Roman"/>
+          <w:sz w:val="24"/>
+          <w:szCs w:val="24"/>
+        </w:rPr>
+        <w:t>(Image of tech dump)</w:t>
+      </w:r>
+    </w:p>
+    <w:p>
+      <w:pPr>
+        <w:rPr>
+          <w:rFonts w:ascii="Times New Roman" w:hAnsi="Times New Roman" w:cs="Times New Roman"/>
+          <w:sz w:val="24"/>
+          <w:szCs w:val="24"/>
+        </w:rPr>
+      </w:pPr>
+      <w:r>
+        <w:rPr>
+          <w:rFonts w:ascii="Times New Roman" w:hAnsi="Times New Roman" w:cs="Times New Roman"/>
+          <w:sz w:val="24"/>
+          <w:szCs w:val="24"/>
+        </w:rPr>
+        <w:tab/>
+      </w:r>
+      <w:r>
+        <w:rPr>
+          <w:rFonts w:ascii="Times New Roman" w:hAnsi="Times New Roman" w:cs="Times New Roman"/>
+          <w:sz w:val="24"/>
+          <w:szCs w:val="24"/>
+        </w:rPr>
+        <w:t>Botty Holly</w:t>
+      </w:r>
+      <w:r>
+        <w:rPr>
+          <w:rFonts w:ascii="Times New Roman" w:hAnsi="Times New Roman" w:cs="Times New Roman"/>
+          <w:sz w:val="24"/>
+          <w:szCs w:val="24"/>
+        </w:rPr>
+        <w:t xml:space="preserve"> </w:t>
+      </w:r>
+      <w:r>
+        <w:rPr>
+          <w:rFonts w:ascii="Times New Roman" w:hAnsi="Times New Roman" w:cs="Times New Roman"/>
+          <w:sz w:val="24"/>
+          <w:szCs w:val="24"/>
+        </w:rPr>
+        <w:t>was creat</w:t>
+      </w:r>
+      <w:r>
+        <w:rPr>
+          <w:rFonts w:ascii="Times New Roman" w:hAnsi="Times New Roman" w:cs="Times New Roman"/>
+          <w:sz w:val="24"/>
+          <w:szCs w:val="24"/>
+        </w:rPr>
+        <w:t>ed to be the world’s first “all-metal”</w:t>
+      </w:r>
+      <w:r>
+        <w:rPr>
+          <w:rFonts w:ascii="Times New Roman" w:hAnsi="Times New Roman" w:cs="Times New Roman"/>
+          <w:sz w:val="24"/>
+          <w:szCs w:val="24"/>
+        </w:rPr>
+        <w:t xml:space="preserve"> </w:t>
       </w:r>
       <w:r>
         <w:rPr>
@@ -34,6 +90,179 @@
           <w:szCs w:val="24"/>
         </w:rPr>
         <w:t>music artist</w:t>
+      </w:r>
+      <w:r>
+        <w:rPr>
+          <w:rFonts w:ascii="Times New Roman" w:hAnsi="Times New Roman" w:cs="Times New Roman"/>
+          <w:sz w:val="24"/>
+          <w:szCs w:val="24"/>
+        </w:rPr>
+        <w:t>.</w:t>
+      </w:r>
+    </w:p>
+    <w:p>
+      <w:pPr>
+        <w:rPr>
+          <w:rFonts w:ascii="Times New Roman" w:hAnsi="Times New Roman" w:cs="Times New Roman"/>
+          <w:sz w:val="24"/>
+          <w:szCs w:val="24"/>
+        </w:rPr>
+      </w:pPr>
+      <w:r>
+        <w:rPr>
+          <w:rFonts w:ascii="Times New Roman" w:hAnsi="Times New Roman" w:cs="Times New Roman"/>
+          <w:sz w:val="24"/>
+          <w:szCs w:val="24"/>
+        </w:rPr>
+        <w:tab/>
+      </w:r>
+      <w:r>
+        <w:rPr>
+          <w:rFonts w:ascii="Times New Roman" w:hAnsi="Times New Roman" w:cs="Times New Roman"/>
+          <w:sz w:val="24"/>
+          <w:szCs w:val="24"/>
+        </w:rPr>
+        <w:t>However, he was abandoned years ago by the college students who created him.</w:t>
+      </w:r>
+    </w:p>
+    <w:p>
+      <w:pPr>
+        <w:rPr>
+          <w:rFonts w:ascii="Times New Roman" w:hAnsi="Times New Roman" w:cs="Times New Roman"/>
+          <w:sz w:val="24"/>
+          <w:szCs w:val="24"/>
+        </w:rPr>
+      </w:pPr>
+      <w:r>
+        <w:rPr>
+          <w:rFonts w:ascii="Times New Roman" w:hAnsi="Times New Roman" w:cs="Times New Roman"/>
+          <w:sz w:val="24"/>
+          <w:szCs w:val="24"/>
+        </w:rPr>
+        <w:tab/>
+        <w:t>(Image of Botty bursting out of tech dump)</w:t>
+      </w:r>
+    </w:p>
+    <w:p>
+      <w:pPr>
+        <w:rPr>
+          <w:rFonts w:ascii="Times New Roman" w:hAnsi="Times New Roman" w:cs="Times New Roman"/>
+          <w:sz w:val="24"/>
+          <w:szCs w:val="24"/>
+        </w:rPr>
+      </w:pPr>
+      <w:r>
+        <w:rPr>
+          <w:rFonts w:ascii="Times New Roman" w:hAnsi="Times New Roman" w:cs="Times New Roman"/>
+          <w:sz w:val="24"/>
+          <w:szCs w:val="24"/>
+        </w:rPr>
+        <w:tab/>
+        <w:t>But now, at long last, he’s escaped the tech dump he was dropped into!</w:t>
+      </w:r>
+    </w:p>
+    <w:p>
+      <w:pPr>
+        <w:rPr>
+          <w:rFonts w:ascii="Times New Roman" w:hAnsi="Times New Roman" w:cs="Times New Roman"/>
+          <w:sz w:val="24"/>
+          <w:szCs w:val="24"/>
+        </w:rPr>
+      </w:pPr>
+      <w:r>
+        <w:rPr>
+          <w:rFonts w:ascii="Times New Roman" w:hAnsi="Times New Roman" w:cs="Times New Roman"/>
+          <w:sz w:val="24"/>
+          <w:szCs w:val="24"/>
+        </w:rPr>
+        <w:tab/>
+        <w:t>(Image of Botty rolling towards Unicorn Unicorn)</w:t>
+      </w:r>
+    </w:p>
+    <w:p>
+      <w:pPr>
+        <w:rPr>
+          <w:rFonts w:ascii="Times New Roman" w:hAnsi="Times New Roman" w:cs="Times New Roman"/>
+          <w:sz w:val="24"/>
+          <w:szCs w:val="24"/>
+        </w:rPr>
+      </w:pPr>
+      <w:r>
+        <w:rPr>
+          <w:rFonts w:ascii="Times New Roman" w:hAnsi="Times New Roman" w:cs="Times New Roman"/>
+          <w:sz w:val="24"/>
+          <w:szCs w:val="24"/>
+        </w:rPr>
+        <w:tab/>
+        <w:t xml:space="preserve">Without </w:t>
+      </w:r>
+      <w:r>
+        <w:rPr>
+          <w:rFonts w:ascii="Times New Roman" w:hAnsi="Times New Roman" w:cs="Times New Roman"/>
+          <w:sz w:val="24"/>
+          <w:szCs w:val="24"/>
+        </w:rPr>
+        <w:t>pause</w:t>
+      </w:r>
+      <w:r>
+        <w:rPr>
+          <w:rFonts w:ascii="Times New Roman" w:hAnsi="Times New Roman" w:cs="Times New Roman"/>
+          <w:sz w:val="24"/>
+          <w:szCs w:val="24"/>
+        </w:rPr>
+        <w:t xml:space="preserve">, </w:t>
+      </w:r>
+      <w:r>
+        <w:rPr>
+          <w:rFonts w:ascii="Times New Roman" w:hAnsi="Times New Roman" w:cs="Times New Roman"/>
+          <w:sz w:val="24"/>
+          <w:szCs w:val="24"/>
+        </w:rPr>
+        <w:t>Botty</w:t>
+      </w:r>
+      <w:r>
+        <w:rPr>
+          <w:rFonts w:ascii="Times New Roman" w:hAnsi="Times New Roman" w:cs="Times New Roman"/>
+          <w:sz w:val="24"/>
+          <w:szCs w:val="24"/>
+        </w:rPr>
+        <w:t xml:space="preserve"> sets his sights on Unicorn </w:t>
+      </w:r>
+      <w:proofErr w:type="spellStart"/>
+      <w:r>
+        <w:rPr>
+          <w:rFonts w:ascii="Times New Roman" w:hAnsi="Times New Roman" w:cs="Times New Roman"/>
+          <w:sz w:val="24"/>
+          <w:szCs w:val="24"/>
+        </w:rPr>
+        <w:t>Unicorn</w:t>
+      </w:r>
+      <w:proofErr w:type="spellEnd"/>
+      <w:r>
+        <w:rPr>
+          <w:rFonts w:ascii="Times New Roman" w:hAnsi="Times New Roman" w:cs="Times New Roman"/>
+          <w:sz w:val="24"/>
+          <w:szCs w:val="24"/>
+        </w:rPr>
+        <w:t>, the nearby start-up music production company.</w:t>
+      </w:r>
+    </w:p>
+    <w:p>
+      <w:pPr>
+        <w:rPr>
+          <w:rFonts w:ascii="Times New Roman" w:hAnsi="Times New Roman" w:cs="Times New Roman"/>
+          <w:sz w:val="24"/>
+          <w:szCs w:val="24"/>
+        </w:rPr>
+      </w:pPr>
+      <w:r>
+        <w:rPr>
+          <w:rFonts w:ascii="Times New Roman" w:hAnsi="Times New Roman" w:cs="Times New Roman"/>
+          <w:sz w:val="24"/>
+          <w:szCs w:val="24"/>
+        </w:rPr>
+        <w:tab/>
+        <w:t xml:space="preserve">If he can get them to sponsor him, he’ll prove that even if he doesn’t have a </w:t>
       </w:r>
       <w:bookmarkStart w:id="0" w:name="_GoBack"/>
       <w:bookmarkEnd w:id="0"/>
@@ -43,133 +272,23 @@
           <w:sz w:val="24"/>
           <w:szCs w:val="24"/>
         </w:rPr>
-        <w:t>.  However, he was abandoned years ago by the college students who created him.</w:t>
-      </w:r>
-    </w:p>
-    <w:p>
-      <w:pPr>
-        <w:rPr>
-          <w:rFonts w:ascii="Times New Roman" w:hAnsi="Times New Roman" w:cs="Times New Roman"/>
-          <w:sz w:val="24"/>
-          <w:szCs w:val="24"/>
-        </w:rPr>
-      </w:pPr>
-      <w:r>
-        <w:rPr>
-          <w:rFonts w:ascii="Times New Roman" w:hAnsi="Times New Roman" w:cs="Times New Roman"/>
-          <w:sz w:val="24"/>
-          <w:szCs w:val="24"/>
-        </w:rPr>
-        <w:tab/>
-        <w:t>(Image of tech dump)</w:t>
-      </w:r>
-    </w:p>
-    <w:p>
-      <w:pPr>
-        <w:rPr>
-          <w:rFonts w:ascii="Times New Roman" w:hAnsi="Times New Roman" w:cs="Times New Roman"/>
-          <w:sz w:val="24"/>
-          <w:szCs w:val="24"/>
-        </w:rPr>
-      </w:pPr>
-      <w:r>
-        <w:rPr>
-          <w:rFonts w:ascii="Times New Roman" w:hAnsi="Times New Roman" w:cs="Times New Roman"/>
-          <w:sz w:val="24"/>
-          <w:szCs w:val="24"/>
-        </w:rPr>
-        <w:tab/>
-        <w:t>But now, at long last, he’s escaped the tech dump he was dropped into!</w:t>
-      </w:r>
-    </w:p>
-    <w:p>
-      <w:pPr>
-        <w:rPr>
-          <w:rFonts w:ascii="Times New Roman" w:hAnsi="Times New Roman" w:cs="Times New Roman"/>
-          <w:sz w:val="24"/>
-          <w:szCs w:val="24"/>
-        </w:rPr>
-      </w:pPr>
-      <w:r>
-        <w:rPr>
-          <w:rFonts w:ascii="Times New Roman" w:hAnsi="Times New Roman" w:cs="Times New Roman"/>
-          <w:sz w:val="24"/>
-          <w:szCs w:val="24"/>
-        </w:rPr>
-        <w:tab/>
-        <w:t>(Image of Tommy bursting out of tech dump)</w:t>
-      </w:r>
-    </w:p>
-    <w:p>
-      <w:pPr>
-        <w:rPr>
-          <w:rFonts w:ascii="Times New Roman" w:hAnsi="Times New Roman" w:cs="Times New Roman"/>
-          <w:sz w:val="24"/>
-          <w:szCs w:val="24"/>
-        </w:rPr>
-      </w:pPr>
-      <w:r>
-        <w:rPr>
-          <w:rFonts w:ascii="Times New Roman" w:hAnsi="Times New Roman" w:cs="Times New Roman"/>
-          <w:sz w:val="24"/>
-          <w:szCs w:val="24"/>
-        </w:rPr>
-        <w:tab/>
-        <w:t xml:space="preserve">Without wasting an instant, Tommy sets his sights on Unicorn </w:t>
-      </w:r>
-      <w:proofErr w:type="spellStart"/>
-      <w:r>
-        <w:rPr>
-          <w:rFonts w:ascii="Times New Roman" w:hAnsi="Times New Roman" w:cs="Times New Roman"/>
-          <w:sz w:val="24"/>
-          <w:szCs w:val="24"/>
-        </w:rPr>
-        <w:t>Unicorn</w:t>
-      </w:r>
-      <w:proofErr w:type="spellEnd"/>
-      <w:r>
-        <w:rPr>
-          <w:rFonts w:ascii="Times New Roman" w:hAnsi="Times New Roman" w:cs="Times New Roman"/>
-          <w:sz w:val="24"/>
-          <w:szCs w:val="24"/>
-        </w:rPr>
-        <w:t>, the nearby start-up music production company.</w:t>
-      </w:r>
-    </w:p>
-    <w:p>
-      <w:pPr>
-        <w:rPr>
-          <w:rFonts w:ascii="Times New Roman" w:hAnsi="Times New Roman" w:cs="Times New Roman"/>
-          <w:sz w:val="24"/>
-          <w:szCs w:val="24"/>
-        </w:rPr>
-      </w:pPr>
-      <w:r>
-        <w:rPr>
-          <w:rFonts w:ascii="Times New Roman" w:hAnsi="Times New Roman" w:cs="Times New Roman"/>
-          <w:sz w:val="24"/>
-          <w:szCs w:val="24"/>
-        </w:rPr>
-        <w:tab/>
-        <w:t>(Image of Tommy rolling towards Unicorn Unicorn)</w:t>
-      </w:r>
-    </w:p>
-    <w:p>
-      <w:pPr>
-        <w:rPr>
-          <w:rFonts w:ascii="Times New Roman" w:hAnsi="Times New Roman" w:cs="Times New Roman"/>
-          <w:sz w:val="24"/>
-          <w:szCs w:val="24"/>
-        </w:rPr>
-      </w:pPr>
-      <w:r>
-        <w:rPr>
-          <w:rFonts w:ascii="Times New Roman" w:hAnsi="Times New Roman" w:cs="Times New Roman"/>
-          <w:sz w:val="24"/>
-          <w:szCs w:val="24"/>
-        </w:rPr>
-        <w:tab/>
-        <w:t>If he can get them to sponsor him, he’ll prove that even if he doesn’t have a beating heart, he can still make beats that touch the hearts of others!</w:t>
+        <w:t xml:space="preserve">beating heart, he can still make beats that touch the hearts of </w:t>
+      </w:r>
+      <w:r>
+        <w:rPr>
+          <w:rFonts w:ascii="Times New Roman" w:hAnsi="Times New Roman" w:cs="Times New Roman"/>
+          <w:sz w:val="24"/>
+          <w:szCs w:val="24"/>
+        </w:rPr>
+        <w:t>people</w:t>
+      </w:r>
+      <w:r>
+        <w:rPr>
+          <w:rFonts w:ascii="Times New Roman" w:hAnsi="Times New Roman" w:cs="Times New Roman"/>
+          <w:sz w:val="24"/>
+          <w:szCs w:val="24"/>
+        </w:rPr>
+        <w:t>!</w:t>
       </w:r>
     </w:p>
     <w:p>

</xml_diff>

<commit_message>
Finalized Intro and Ending narration
</commit_message>
<xml_diff>
--- a/UnicornsAndBooze/Assets/Writing/Story Synopsis.docx
+++ b/UnicornsAndBooze/Assets/Writing/Story Synopsis.docx
@@ -17,141 +17,115 @@
           <w:szCs w:val="24"/>
         </w:rPr>
         <w:tab/>
-        <w:t>(Image of tech dump)</w:t>
-      </w:r>
-    </w:p>
-    <w:p>
-      <w:pPr>
-        <w:rPr>
-          <w:rFonts w:ascii="Times New Roman" w:hAnsi="Times New Roman" w:cs="Times New Roman"/>
-          <w:sz w:val="24"/>
-          <w:szCs w:val="24"/>
-        </w:rPr>
-      </w:pPr>
-      <w:r>
-        <w:rPr>
-          <w:rFonts w:ascii="Times New Roman" w:hAnsi="Times New Roman" w:cs="Times New Roman"/>
-          <w:sz w:val="24"/>
-          <w:szCs w:val="24"/>
-        </w:rPr>
-        <w:tab/>
-      </w:r>
-      <w:r>
-        <w:rPr>
-          <w:rFonts w:ascii="Times New Roman" w:hAnsi="Times New Roman" w:cs="Times New Roman"/>
-          <w:sz w:val="24"/>
-          <w:szCs w:val="24"/>
-        </w:rPr>
-        <w:t>Botty Holly</w:t>
-      </w:r>
-      <w:r>
-        <w:rPr>
-          <w:rFonts w:ascii="Times New Roman" w:hAnsi="Times New Roman" w:cs="Times New Roman"/>
-          <w:sz w:val="24"/>
-          <w:szCs w:val="24"/>
-        </w:rPr>
-        <w:t xml:space="preserve"> </w:t>
-      </w:r>
-      <w:r>
-        <w:rPr>
-          <w:rFonts w:ascii="Times New Roman" w:hAnsi="Times New Roman" w:cs="Times New Roman"/>
-          <w:sz w:val="24"/>
-          <w:szCs w:val="24"/>
-        </w:rPr>
-        <w:t>was creat</w:t>
-      </w:r>
-      <w:r>
-        <w:rPr>
-          <w:rFonts w:ascii="Times New Roman" w:hAnsi="Times New Roman" w:cs="Times New Roman"/>
-          <w:sz w:val="24"/>
-          <w:szCs w:val="24"/>
-        </w:rPr>
-        <w:t>ed to be the world’s first “all-metal”</w:t>
-      </w:r>
-      <w:r>
-        <w:rPr>
-          <w:rFonts w:ascii="Times New Roman" w:hAnsi="Times New Roman" w:cs="Times New Roman"/>
-          <w:sz w:val="24"/>
-          <w:szCs w:val="24"/>
-        </w:rPr>
-        <w:t xml:space="preserve"> </w:t>
-      </w:r>
-      <w:r>
-        <w:rPr>
-          <w:rFonts w:ascii="Times New Roman" w:hAnsi="Times New Roman" w:cs="Times New Roman"/>
-          <w:sz w:val="24"/>
-          <w:szCs w:val="24"/>
-        </w:rPr>
-        <w:t>music artist</w:t>
-      </w:r>
-      <w:r>
-        <w:rPr>
-          <w:rFonts w:ascii="Times New Roman" w:hAnsi="Times New Roman" w:cs="Times New Roman"/>
-          <w:sz w:val="24"/>
-          <w:szCs w:val="24"/>
-        </w:rPr>
-        <w:t>.</w:t>
-      </w:r>
-    </w:p>
-    <w:p>
-      <w:pPr>
-        <w:rPr>
-          <w:rFonts w:ascii="Times New Roman" w:hAnsi="Times New Roman" w:cs="Times New Roman"/>
-          <w:sz w:val="24"/>
-          <w:szCs w:val="24"/>
-        </w:rPr>
-      </w:pPr>
-      <w:r>
-        <w:rPr>
-          <w:rFonts w:ascii="Times New Roman" w:hAnsi="Times New Roman" w:cs="Times New Roman"/>
-          <w:sz w:val="24"/>
-          <w:szCs w:val="24"/>
-        </w:rPr>
-        <w:tab/>
-      </w:r>
-      <w:r>
-        <w:rPr>
-          <w:rFonts w:ascii="Times New Roman" w:hAnsi="Times New Roman" w:cs="Times New Roman"/>
-          <w:sz w:val="24"/>
-          <w:szCs w:val="24"/>
-        </w:rPr>
-        <w:t>However, he was abandoned years ago by the college students who created him.</w:t>
-      </w:r>
-    </w:p>
-    <w:p>
-      <w:pPr>
-        <w:rPr>
-          <w:rFonts w:ascii="Times New Roman" w:hAnsi="Times New Roman" w:cs="Times New Roman"/>
-          <w:sz w:val="24"/>
-          <w:szCs w:val="24"/>
-        </w:rPr>
-      </w:pPr>
-      <w:r>
-        <w:rPr>
-          <w:rFonts w:ascii="Times New Roman" w:hAnsi="Times New Roman" w:cs="Times New Roman"/>
-          <w:sz w:val="24"/>
-          <w:szCs w:val="24"/>
-        </w:rPr>
-        <w:tab/>
-        <w:t>(Image of Botty bursting out of tech dump)</w:t>
-      </w:r>
-    </w:p>
-    <w:p>
-      <w:pPr>
-        <w:rPr>
-          <w:rFonts w:ascii="Times New Roman" w:hAnsi="Times New Roman" w:cs="Times New Roman"/>
-          <w:sz w:val="24"/>
-          <w:szCs w:val="24"/>
-        </w:rPr>
-      </w:pPr>
-      <w:r>
-        <w:rPr>
-          <w:rFonts w:ascii="Times New Roman" w:hAnsi="Times New Roman" w:cs="Times New Roman"/>
-          <w:sz w:val="24"/>
-          <w:szCs w:val="24"/>
-        </w:rPr>
-        <w:tab/>
-        <w:t>But now, at long last, he’s escaped the tech dump he was dropped into!</w:t>
+        <w:t>(Image of Botty)</w:t>
+      </w:r>
+    </w:p>
+    <w:p>
+      <w:pPr>
+        <w:rPr>
+          <w:rFonts w:ascii="Times New Roman" w:hAnsi="Times New Roman" w:cs="Times New Roman"/>
+          <w:sz w:val="24"/>
+          <w:szCs w:val="24"/>
+        </w:rPr>
+      </w:pPr>
+      <w:r>
+        <w:rPr>
+          <w:rFonts w:ascii="Times New Roman" w:hAnsi="Times New Roman" w:cs="Times New Roman"/>
+          <w:sz w:val="24"/>
+          <w:szCs w:val="24"/>
+        </w:rPr>
+        <w:tab/>
+        <w:t>This is Botty Holly!</w:t>
+      </w:r>
+    </w:p>
+    <w:p>
+      <w:pPr>
+        <w:rPr>
+          <w:rFonts w:ascii="Times New Roman" w:hAnsi="Times New Roman" w:cs="Times New Roman"/>
+          <w:sz w:val="24"/>
+          <w:szCs w:val="24"/>
+        </w:rPr>
+      </w:pPr>
+      <w:r>
+        <w:rPr>
+          <w:rFonts w:ascii="Times New Roman" w:hAnsi="Times New Roman" w:cs="Times New Roman"/>
+          <w:sz w:val="24"/>
+          <w:szCs w:val="24"/>
+        </w:rPr>
+        <w:tab/>
+        <w:t>He was created to be the world’s first “all-metal” music artist.</w:t>
+      </w:r>
+    </w:p>
+    <w:p>
+      <w:pPr>
+        <w:rPr>
+          <w:rFonts w:ascii="Times New Roman" w:hAnsi="Times New Roman" w:cs="Times New Roman"/>
+          <w:sz w:val="24"/>
+          <w:szCs w:val="24"/>
+        </w:rPr>
+      </w:pPr>
+      <w:r>
+        <w:rPr>
+          <w:rFonts w:ascii="Times New Roman" w:hAnsi="Times New Roman" w:cs="Times New Roman"/>
+          <w:sz w:val="24"/>
+          <w:szCs w:val="24"/>
+        </w:rPr>
+        <w:tab/>
+        <w:t>(Image of person walking away from Botty)</w:t>
+      </w:r>
+    </w:p>
+    <w:p>
+      <w:pPr>
+        <w:rPr>
+          <w:rFonts w:ascii="Times New Roman" w:hAnsi="Times New Roman" w:cs="Times New Roman"/>
+          <w:sz w:val="24"/>
+          <w:szCs w:val="24"/>
+        </w:rPr>
+      </w:pPr>
+      <w:r>
+        <w:rPr>
+          <w:rFonts w:ascii="Times New Roman" w:hAnsi="Times New Roman" w:cs="Times New Roman"/>
+          <w:sz w:val="24"/>
+          <w:szCs w:val="24"/>
+        </w:rPr>
+        <w:tab/>
+        <w:t>Unfortunately, no one will listen to his mixtape because he is a strange-looking robot.</w:t>
+      </w:r>
+    </w:p>
+    <w:p>
+      <w:pPr>
+        <w:rPr>
+          <w:rFonts w:ascii="Times New Roman" w:hAnsi="Times New Roman" w:cs="Times New Roman"/>
+          <w:sz w:val="24"/>
+          <w:szCs w:val="24"/>
+        </w:rPr>
+      </w:pPr>
+      <w:r>
+        <w:rPr>
+          <w:rFonts w:ascii="Times New Roman" w:hAnsi="Times New Roman" w:cs="Times New Roman"/>
+          <w:sz w:val="24"/>
+          <w:szCs w:val="24"/>
+        </w:rPr>
+        <w:tab/>
+        <w:t>(Image of Botty, determined)</w:t>
+      </w:r>
+    </w:p>
+    <w:p>
+      <w:pPr>
+        <w:rPr>
+          <w:rFonts w:ascii="Times New Roman" w:hAnsi="Times New Roman" w:cs="Times New Roman"/>
+          <w:sz w:val="24"/>
+          <w:szCs w:val="24"/>
+        </w:rPr>
+      </w:pPr>
+      <w:r>
+        <w:rPr>
+          <w:rFonts w:ascii="Times New Roman" w:hAnsi="Times New Roman" w:cs="Times New Roman"/>
+          <w:sz w:val="24"/>
+          <w:szCs w:val="24"/>
+        </w:rPr>
+        <w:tab/>
+        <w:t>But Botty has the soul of an artist!!  He won’t give up until he’s a pile of nuts and bolts!</w:t>
       </w:r>
     </w:p>
     <w:p>
@@ -187,127 +161,69 @@
           <w:szCs w:val="24"/>
         </w:rPr>
         <w:tab/>
-        <w:t xml:space="preserve">Without </w:t>
-      </w:r>
-      <w:r>
-        <w:rPr>
-          <w:rFonts w:ascii="Times New Roman" w:hAnsi="Times New Roman" w:cs="Times New Roman"/>
-          <w:sz w:val="24"/>
-          <w:szCs w:val="24"/>
-        </w:rPr>
-        <w:t>pause</w:t>
-      </w:r>
-      <w:r>
-        <w:rPr>
-          <w:rFonts w:ascii="Times New Roman" w:hAnsi="Times New Roman" w:cs="Times New Roman"/>
-          <w:sz w:val="24"/>
-          <w:szCs w:val="24"/>
-        </w:rPr>
-        <w:t xml:space="preserve">, </w:t>
-      </w:r>
-      <w:r>
-        <w:rPr>
-          <w:rFonts w:ascii="Times New Roman" w:hAnsi="Times New Roman" w:cs="Times New Roman"/>
-          <w:sz w:val="24"/>
-          <w:szCs w:val="24"/>
-        </w:rPr>
-        <w:t>Botty</w:t>
-      </w:r>
-      <w:r>
-        <w:rPr>
-          <w:rFonts w:ascii="Times New Roman" w:hAnsi="Times New Roman" w:cs="Times New Roman"/>
-          <w:sz w:val="24"/>
-          <w:szCs w:val="24"/>
-        </w:rPr>
-        <w:t xml:space="preserve"> sets his sights on Unicorn </w:t>
-      </w:r>
-      <w:proofErr w:type="spellStart"/>
-      <w:r>
-        <w:rPr>
-          <w:rFonts w:ascii="Times New Roman" w:hAnsi="Times New Roman" w:cs="Times New Roman"/>
-          <w:sz w:val="24"/>
-          <w:szCs w:val="24"/>
-        </w:rPr>
-        <w:t>Unicorn</w:t>
-      </w:r>
-      <w:proofErr w:type="spellEnd"/>
-      <w:r>
-        <w:rPr>
-          <w:rFonts w:ascii="Times New Roman" w:hAnsi="Times New Roman" w:cs="Times New Roman"/>
-          <w:sz w:val="24"/>
-          <w:szCs w:val="24"/>
-        </w:rPr>
-        <w:t>, the nearby start-up music production company.</w:t>
-      </w:r>
-    </w:p>
-    <w:p>
-      <w:pPr>
-        <w:rPr>
-          <w:rFonts w:ascii="Times New Roman" w:hAnsi="Times New Roman" w:cs="Times New Roman"/>
-          <w:sz w:val="24"/>
-          <w:szCs w:val="24"/>
-        </w:rPr>
-      </w:pPr>
-      <w:r>
-        <w:rPr>
-          <w:rFonts w:ascii="Times New Roman" w:hAnsi="Times New Roman" w:cs="Times New Roman"/>
-          <w:sz w:val="24"/>
-          <w:szCs w:val="24"/>
-        </w:rPr>
-        <w:tab/>
-        <w:t xml:space="preserve">If he can get them to sponsor him, he’ll prove that even if he doesn’t have a beating heart, he can still make beats that touch the hearts of </w:t>
-      </w:r>
-      <w:r>
-        <w:rPr>
-          <w:rFonts w:ascii="Times New Roman" w:hAnsi="Times New Roman" w:cs="Times New Roman"/>
-          <w:sz w:val="24"/>
-          <w:szCs w:val="24"/>
-        </w:rPr>
-        <w:t>people</w:t>
-      </w:r>
-      <w:r>
-        <w:rPr>
-          <w:rFonts w:ascii="Times New Roman" w:hAnsi="Times New Roman" w:cs="Times New Roman"/>
-          <w:sz w:val="24"/>
-          <w:szCs w:val="24"/>
-        </w:rPr>
-        <w:t>!</w:t>
-      </w:r>
-    </w:p>
-    <w:p>
-      <w:pPr>
-        <w:rPr>
-          <w:rFonts w:ascii="Times New Roman" w:hAnsi="Times New Roman" w:cs="Times New Roman"/>
-          <w:sz w:val="24"/>
-          <w:szCs w:val="24"/>
-        </w:rPr>
-      </w:pPr>
-    </w:p>
-    <w:p>
-      <w:pPr>
-        <w:rPr>
-          <w:rFonts w:ascii="Times New Roman" w:hAnsi="Times New Roman" w:cs="Times New Roman"/>
-          <w:sz w:val="24"/>
-          <w:szCs w:val="24"/>
-        </w:rPr>
-      </w:pPr>
-    </w:p>
-    <w:p>
-      <w:pPr>
-        <w:rPr>
-          <w:rFonts w:ascii="Times New Roman" w:hAnsi="Times New Roman" w:cs="Times New Roman"/>
-          <w:sz w:val="24"/>
-          <w:szCs w:val="24"/>
-        </w:rPr>
-      </w:pPr>
-      <w:r>
-        <w:rPr>
-          <w:rFonts w:ascii="Times New Roman" w:hAnsi="Times New Roman" w:cs="Times New Roman"/>
-          <w:sz w:val="24"/>
-          <w:szCs w:val="24"/>
-        </w:rPr>
-        <w:tab/>
-        <w:t>(Image of Botty holding up a CD to Manager)</w:t>
+        <w:t>Undeterred, he sets his sights on Unicorn Unicorn, the nearby start-up music production company.</w:t>
+      </w:r>
+    </w:p>
+    <w:p>
+      <w:pPr>
+        <w:rPr>
+          <w:rFonts w:ascii="Times New Roman" w:hAnsi="Times New Roman" w:cs="Times New Roman"/>
+          <w:sz w:val="24"/>
+          <w:szCs w:val="24"/>
+        </w:rPr>
+      </w:pPr>
+      <w:r>
+        <w:rPr>
+          <w:rFonts w:ascii="Times New Roman" w:hAnsi="Times New Roman" w:cs="Times New Roman"/>
+          <w:sz w:val="24"/>
+          <w:szCs w:val="24"/>
+        </w:rPr>
+        <w:tab/>
+        <w:t>If he can get them to sponsor him, he’ll prove that even if he doesn’t have a beating heart, he can still make beats that touch the hearts of people!</w:t>
+      </w:r>
+    </w:p>
+    <w:p>
+      <w:pPr>
+        <w:rPr>
+          <w:rFonts w:ascii="Times New Roman" w:hAnsi="Times New Roman" w:cs="Times New Roman"/>
+          <w:sz w:val="24"/>
+          <w:szCs w:val="24"/>
+        </w:rPr>
+      </w:pPr>
+    </w:p>
+    <w:p>
+      <w:pPr>
+        <w:rPr>
+          <w:rFonts w:ascii="Times New Roman" w:hAnsi="Times New Roman" w:cs="Times New Roman"/>
+          <w:sz w:val="24"/>
+          <w:szCs w:val="24"/>
+        </w:rPr>
+      </w:pPr>
+    </w:p>
+    <w:p>
+      <w:pPr>
+        <w:rPr>
+          <w:rFonts w:ascii="Times New Roman" w:hAnsi="Times New Roman" w:cs="Times New Roman"/>
+          <w:sz w:val="24"/>
+          <w:szCs w:val="24"/>
+        </w:rPr>
+      </w:pPr>
+      <w:r>
+        <w:rPr>
+          <w:rFonts w:ascii="Times New Roman" w:hAnsi="Times New Roman" w:cs="Times New Roman"/>
+          <w:sz w:val="24"/>
+          <w:szCs w:val="24"/>
+        </w:rPr>
+        <w:tab/>
+        <w:t xml:space="preserve">(Image of Botty holding up his mixtape </w:t>
+      </w:r>
+      <w:r>
+        <w:rPr>
+          <w:rFonts w:ascii="Times New Roman" w:hAnsi="Times New Roman" w:cs="Times New Roman"/>
+          <w:sz w:val="24"/>
+          <w:szCs w:val="24"/>
+        </w:rPr>
+        <w:t>to Manager)</w:t>
       </w:r>
     </w:p>
     <w:p>
@@ -379,64 +295,62 @@
           <w:szCs w:val="24"/>
         </w:rPr>
         <w:tab/>
-        <w:t xml:space="preserve">Botty:  [I   W I L </w:t>
-      </w:r>
-      <w:proofErr w:type="spellStart"/>
-      <w:r>
-        <w:rPr>
-          <w:rFonts w:ascii="Times New Roman" w:hAnsi="Times New Roman" w:cs="Times New Roman"/>
-          <w:sz w:val="24"/>
-          <w:szCs w:val="24"/>
-        </w:rPr>
-        <w:t>L</w:t>
-      </w:r>
-      <w:proofErr w:type="spellEnd"/>
-      <w:r>
-        <w:rPr>
-          <w:rFonts w:ascii="Times New Roman" w:hAnsi="Times New Roman" w:cs="Times New Roman"/>
-          <w:sz w:val="24"/>
-          <w:szCs w:val="24"/>
-        </w:rPr>
-        <w:t xml:space="preserve">   D O   M Y   B E S T &lt; 3]</w:t>
-      </w:r>
-    </w:p>
-    <w:p>
-      <w:pPr>
-        <w:rPr>
-          <w:rFonts w:ascii="Times New Roman" w:hAnsi="Times New Roman" w:cs="Times New Roman"/>
-          <w:sz w:val="24"/>
-          <w:szCs w:val="24"/>
-        </w:rPr>
-      </w:pPr>
-    </w:p>
-    <w:p>
-      <w:pPr>
-        <w:rPr>
-          <w:rFonts w:ascii="Times New Roman" w:hAnsi="Times New Roman" w:cs="Times New Roman"/>
-          <w:sz w:val="24"/>
-          <w:szCs w:val="24"/>
-        </w:rPr>
-      </w:pPr>
-    </w:p>
-    <w:p>
-      <w:pPr>
-        <w:rPr>
-          <w:rFonts w:ascii="Times New Roman" w:hAnsi="Times New Roman" w:cs="Times New Roman"/>
-          <w:sz w:val="24"/>
-          <w:szCs w:val="24"/>
-        </w:rPr>
-      </w:pPr>
-      <w:r>
-        <w:rPr>
-          <w:rFonts w:ascii="Times New Roman" w:hAnsi="Times New Roman" w:cs="Times New Roman"/>
-          <w:sz w:val="24"/>
-          <w:szCs w:val="24"/>
-        </w:rPr>
-        <w:tab/>
-        <w:t>(Image of credits)</w:t>
+        <w:t xml:space="preserve">Botty:  [I   W I L L   D O   M Y   B E S T </w:t>
+      </w:r>
+      <w:r>
+        <w:rPr>
+          <w:rFonts w:ascii="Times New Roman" w:hAnsi="Times New Roman" w:cs="Times New Roman"/>
+          <w:sz w:val="24"/>
+          <w:szCs w:val="24"/>
+        </w:rPr>
+        <w:t xml:space="preserve">  </w:t>
       </w:r>
       <w:bookmarkStart w:id="0" w:name="_GoBack"/>
       <w:bookmarkEnd w:id="0"/>
+      <w:r>
+        <w:rPr>
+          <w:rFonts w:ascii="Times New Roman" w:hAnsi="Times New Roman" w:cs="Times New Roman"/>
+          <w:sz w:val="24"/>
+          <w:szCs w:val="24"/>
+        </w:rPr>
+        <w:t>&lt; 3]</w:t>
+      </w:r>
+    </w:p>
+    <w:p>
+      <w:pPr>
+        <w:rPr>
+          <w:rFonts w:ascii="Times New Roman" w:hAnsi="Times New Roman" w:cs="Times New Roman"/>
+          <w:sz w:val="24"/>
+          <w:szCs w:val="24"/>
+        </w:rPr>
+      </w:pPr>
+    </w:p>
+    <w:p>
+      <w:pPr>
+        <w:rPr>
+          <w:rFonts w:ascii="Times New Roman" w:hAnsi="Times New Roman" w:cs="Times New Roman"/>
+          <w:sz w:val="24"/>
+          <w:szCs w:val="24"/>
+        </w:rPr>
+      </w:pPr>
+    </w:p>
+    <w:p>
+      <w:pPr>
+        <w:rPr>
+          <w:rFonts w:ascii="Times New Roman" w:hAnsi="Times New Roman" w:cs="Times New Roman"/>
+          <w:sz w:val="24"/>
+          <w:szCs w:val="24"/>
+        </w:rPr>
+      </w:pPr>
+      <w:r>
+        <w:rPr>
+          <w:rFonts w:ascii="Times New Roman" w:hAnsi="Times New Roman" w:cs="Times New Roman"/>
+          <w:sz w:val="24"/>
+          <w:szCs w:val="24"/>
+        </w:rPr>
+        <w:tab/>
+        <w:t>(Image of credits)</w:t>
+      </w:r>
     </w:p>
     <w:sectPr>
       <w:pgSz w:w="12240" w:h="15840"/>

</xml_diff>